<commit_message>
nama ikhsan dan nunu
</commit_message>
<xml_diff>
--- a/web.docx
+++ b/web.docx
@@ -199,15 +199,39 @@
         </w:rPr>
         <w:t>Muhammad Nur Ikhsan</w:t>
       </w:r>
-      <w:r>
+    </w:p>
+    <w:p>
+      <w:pPr>
+        <w:pStyle w:val="Heading1"/>
+        <w:spacing w:line="240" w:lineRule="auto"/>
+        <w:jc w:val="center"/>
+        <w:rPr>
+          <w:rFonts w:ascii="Times New Roman" w:hAnsi="Times New Roman" w:cs="Times New Roman"/>
+          <w:color w:val="auto"/>
+          <w:sz w:val="24"/>
+          <w:szCs w:val="24"/>
+        </w:rPr>
+      </w:pPr>
+      <w:r>
+        <w:rPr>
+          <w:rFonts w:ascii="Times New Roman" w:hAnsi="Times New Roman" w:cs="Times New Roman"/>
+          <w:color w:val="auto"/>
+          <w:sz w:val="24"/>
+          <w:szCs w:val="24"/>
+        </w:rPr>
+        <w:t>Nur Rahmawati</w:t>
+      </w:r>
+    </w:p>
+    <w:p>
+      <w:pPr>
+        <w:jc w:val="center"/>
         <w:rPr>
           <w:rFonts w:ascii="Times New Roman" w:hAnsi="Times New Roman" w:cs="Times New Roman"/>
           <w:b/>
           <w:sz w:val="24"/>
           <w:szCs w:val="24"/>
         </w:rPr>
-        <w:t>.</w:t>
-      </w:r>
+      </w:pPr>
     </w:p>
     <w:p>
       <w:pPr>

</xml_diff>

<commit_message>
nama ratu dan nunu
</commit_message>
<xml_diff>
--- a/web.docx
+++ b/web.docx
@@ -232,6 +232,15 @@
           <w:szCs w:val="24"/>
         </w:rPr>
       </w:pPr>
+      <w:r>
+        <w:rPr>
+          <w:rFonts w:ascii="Times New Roman" w:hAnsi="Times New Roman" w:cs="Times New Roman"/>
+          <w:b/>
+          <w:sz w:val="24"/>
+          <w:szCs w:val="24"/>
+        </w:rPr>
+        <w:t xml:space="preserve">Andi syahjaratu </w:t>
+      </w:r>
     </w:p>
     <w:p>
       <w:pPr>

</xml_diff>

<commit_message>
nama nunu dan ratu.........
</commit_message>
<xml_diff>
--- a/web.docx
+++ b/web.docx
@@ -113,11 +113,20 @@
           <w:b/>
         </w:rPr>
       </w:pPr>
-      <w:r>
-        <w:rPr>
-          <w:b/>
-        </w:rPr>
-        <w:t xml:space="preserve">Oleh </w:t>
+      <w:proofErr w:type="spellStart"/>
+      <w:proofErr w:type="gramStart"/>
+      <w:r>
+        <w:rPr>
+          <w:b/>
+        </w:rPr>
+        <w:t>Oleh</w:t>
+      </w:r>
+      <w:proofErr w:type="spellEnd"/>
+      <w:r>
+        <w:rPr>
+          <w:b/>
+        </w:rPr>
+        <w:t xml:space="preserve"> </w:t>
       </w:r>
       <w:r>
         <w:rPr>
@@ -125,6 +134,7 @@
         </w:rPr>
         <w:t>:</w:t>
       </w:r>
+      <w:proofErr w:type="gramEnd"/>
     </w:p>
     <w:p>
       <w:pPr>
@@ -138,14 +148,45 @@
           <w:szCs w:val="24"/>
         </w:rPr>
       </w:pPr>
-      <w:r>
-        <w:rPr>
-          <w:rFonts w:ascii="Times New Roman" w:hAnsi="Times New Roman" w:cs="Times New Roman"/>
-          <w:color w:val="auto"/>
-          <w:sz w:val="24"/>
-          <w:szCs w:val="24"/>
-        </w:rPr>
-        <w:t>Ayu Permata Sari</w:t>
+      <w:proofErr w:type="spellStart"/>
+      <w:r>
+        <w:rPr>
+          <w:rFonts w:ascii="Times New Roman" w:hAnsi="Times New Roman" w:cs="Times New Roman"/>
+          <w:color w:val="auto"/>
+          <w:sz w:val="24"/>
+          <w:szCs w:val="24"/>
+        </w:rPr>
+        <w:t>Ayu</w:t>
+      </w:r>
+      <w:proofErr w:type="spellEnd"/>
+      <w:r>
+        <w:rPr>
+          <w:rFonts w:ascii="Times New Roman" w:hAnsi="Times New Roman" w:cs="Times New Roman"/>
+          <w:color w:val="auto"/>
+          <w:sz w:val="24"/>
+          <w:szCs w:val="24"/>
+        </w:rPr>
+        <w:t xml:space="preserve"> </w:t>
+      </w:r>
+      <w:proofErr w:type="spellStart"/>
+      <w:r>
+        <w:rPr>
+          <w:rFonts w:ascii="Times New Roman" w:hAnsi="Times New Roman" w:cs="Times New Roman"/>
+          <w:color w:val="auto"/>
+          <w:sz w:val="24"/>
+          <w:szCs w:val="24"/>
+        </w:rPr>
+        <w:t>Permata</w:t>
+      </w:r>
+      <w:proofErr w:type="spellEnd"/>
+      <w:r>
+        <w:rPr>
+          <w:rFonts w:ascii="Times New Roman" w:hAnsi="Times New Roman" w:cs="Times New Roman"/>
+          <w:color w:val="auto"/>
+          <w:sz w:val="24"/>
+          <w:szCs w:val="24"/>
+        </w:rPr>
+        <w:t xml:space="preserve"> Sari</w:t>
       </w:r>
     </w:p>
     <w:p>
@@ -197,8 +238,39 @@
           <w:sz w:val="24"/>
           <w:szCs w:val="24"/>
         </w:rPr>
-        <w:t>Muhammad Nur Ikhsan</w:t>
-      </w:r>
+        <w:t xml:space="preserve">Muhammad </w:t>
+      </w:r>
+      <w:proofErr w:type="spellStart"/>
+      <w:r>
+        <w:rPr>
+          <w:rFonts w:ascii="Times New Roman" w:hAnsi="Times New Roman" w:cs="Times New Roman"/>
+          <w:b/>
+          <w:sz w:val="24"/>
+          <w:szCs w:val="24"/>
+        </w:rPr>
+        <w:t>Nur</w:t>
+      </w:r>
+      <w:proofErr w:type="spellEnd"/>
+      <w:r>
+        <w:rPr>
+          <w:rFonts w:ascii="Times New Roman" w:hAnsi="Times New Roman" w:cs="Times New Roman"/>
+          <w:b/>
+          <w:sz w:val="24"/>
+          <w:szCs w:val="24"/>
+        </w:rPr>
+        <w:t xml:space="preserve"> </w:t>
+      </w:r>
+      <w:proofErr w:type="spellStart"/>
+      <w:r>
+        <w:rPr>
+          <w:rFonts w:ascii="Times New Roman" w:hAnsi="Times New Roman" w:cs="Times New Roman"/>
+          <w:b/>
+          <w:sz w:val="24"/>
+          <w:szCs w:val="24"/>
+        </w:rPr>
+        <w:t>Ikhsan</w:t>
+      </w:r>
+      <w:proofErr w:type="spellEnd"/>
     </w:p>
     <w:p>
       <w:pPr>
@@ -212,34 +284,88 @@
           <w:szCs w:val="24"/>
         </w:rPr>
       </w:pPr>
-      <w:r>
-        <w:rPr>
-          <w:rFonts w:ascii="Times New Roman" w:hAnsi="Times New Roman" w:cs="Times New Roman"/>
-          <w:color w:val="auto"/>
-          <w:sz w:val="24"/>
-          <w:szCs w:val="24"/>
-        </w:rPr>
-        <w:t>Nur Rahmawati</w:t>
-      </w:r>
-    </w:p>
-    <w:p>
-      <w:pPr>
-        <w:jc w:val="center"/>
-        <w:rPr>
-          <w:rFonts w:ascii="Times New Roman" w:hAnsi="Times New Roman" w:cs="Times New Roman"/>
-          <w:b/>
-          <w:sz w:val="24"/>
-          <w:szCs w:val="24"/>
-        </w:rPr>
-      </w:pPr>
-      <w:r>
-        <w:rPr>
-          <w:rFonts w:ascii="Times New Roman" w:hAnsi="Times New Roman" w:cs="Times New Roman"/>
-          <w:b/>
-          <w:sz w:val="24"/>
-          <w:szCs w:val="24"/>
-        </w:rPr>
-        <w:t xml:space="preserve">Andi syahjaratu </w:t>
+      <w:proofErr w:type="spellStart"/>
+      <w:r>
+        <w:rPr>
+          <w:rFonts w:ascii="Times New Roman" w:hAnsi="Times New Roman" w:cs="Times New Roman"/>
+          <w:color w:val="auto"/>
+          <w:sz w:val="24"/>
+          <w:szCs w:val="24"/>
+        </w:rPr>
+        <w:t>Nur</w:t>
+      </w:r>
+      <w:proofErr w:type="spellEnd"/>
+      <w:r>
+        <w:rPr>
+          <w:rFonts w:ascii="Times New Roman" w:hAnsi="Times New Roman" w:cs="Times New Roman"/>
+          <w:color w:val="auto"/>
+          <w:sz w:val="24"/>
+          <w:szCs w:val="24"/>
+        </w:rPr>
+        <w:t xml:space="preserve"> </w:t>
+      </w:r>
+      <w:proofErr w:type="spellStart"/>
+      <w:r>
+        <w:rPr>
+          <w:rFonts w:ascii="Times New Roman" w:hAnsi="Times New Roman" w:cs="Times New Roman"/>
+          <w:color w:val="auto"/>
+          <w:sz w:val="24"/>
+          <w:szCs w:val="24"/>
+        </w:rPr>
+        <w:t>Rahmawati</w:t>
+      </w:r>
+      <w:proofErr w:type="spellEnd"/>
+    </w:p>
+    <w:p/>
+    <w:p>
+      <w:pPr>
+        <w:jc w:val="center"/>
+        <w:rPr>
+          <w:rFonts w:ascii="Times New Roman" w:hAnsi="Times New Roman" w:cs="Times New Roman"/>
+          <w:b/>
+          <w:sz w:val="24"/>
+          <w:szCs w:val="24"/>
+        </w:rPr>
+      </w:pPr>
+      <w:proofErr w:type="spellStart"/>
+      <w:r>
+        <w:rPr>
+          <w:rFonts w:ascii="Times New Roman" w:hAnsi="Times New Roman" w:cs="Times New Roman"/>
+          <w:b/>
+          <w:sz w:val="24"/>
+          <w:szCs w:val="24"/>
+        </w:rPr>
+        <w:t>Andi</w:t>
+      </w:r>
+      <w:proofErr w:type="spellEnd"/>
+      <w:r>
+        <w:rPr>
+          <w:rFonts w:ascii="Times New Roman" w:hAnsi="Times New Roman" w:cs="Times New Roman"/>
+          <w:b/>
+          <w:sz w:val="24"/>
+          <w:szCs w:val="24"/>
+        </w:rPr>
+        <w:t xml:space="preserve"> </w:t>
+      </w:r>
+      <w:proofErr w:type="spellStart"/>
+      <w:r>
+        <w:rPr>
+          <w:rFonts w:ascii="Times New Roman" w:hAnsi="Times New Roman" w:cs="Times New Roman"/>
+          <w:b/>
+          <w:sz w:val="24"/>
+          <w:szCs w:val="24"/>
+        </w:rPr>
+        <w:t>Syahjaratu</w:t>
+      </w:r>
+      <w:proofErr w:type="spellEnd"/>
+      <w:r>
+        <w:rPr>
+          <w:rFonts w:ascii="Times New Roman" w:hAnsi="Times New Roman" w:cs="Times New Roman"/>
+          <w:b/>
+          <w:sz w:val="24"/>
+          <w:szCs w:val="24"/>
+        </w:rPr>
+        <w:t xml:space="preserve"> </w:t>
       </w:r>
     </w:p>
     <w:p>

</xml_diff>

<commit_message>
file ayu dan ratu
</commit_message>
<xml_diff>
--- a/web.docx
+++ b/web.docx
@@ -526,6 +526,96 @@
         </w:rPr>
         <w:t xml:space="preserve"> internet.</w:t>
       </w:r>
+    </w:p>
+    <w:p>
+      <w:pPr>
+        <w:pStyle w:val="Heading1"/>
+        <w:numPr>
+          <w:ilvl w:val="0"/>
+          <w:numId w:val="1"/>
+        </w:numPr>
+        <w:spacing w:line="240" w:lineRule="auto"/>
+        <w:ind w:left="426"/>
+        <w:rPr>
+          <w:rFonts w:ascii="Times New Roman" w:hAnsi="Times New Roman" w:cs="Times New Roman"/>
+          <w:b w:val="0"/>
+          <w:color w:val="auto"/>
+        </w:rPr>
+      </w:pPr>
+      <w:proofErr w:type="spellStart"/>
+      <w:proofErr w:type="gramStart"/>
+      <w:r>
+        <w:rPr>
+          <w:rFonts w:ascii="Times New Roman" w:hAnsi="Times New Roman" w:cs="Times New Roman"/>
+          <w:b w:val="0"/>
+          <w:color w:val="auto"/>
+        </w:rPr>
+        <w:t>Setelah</w:t>
+      </w:r>
+      <w:proofErr w:type="spellEnd"/>
+      <w:r>
+        <w:rPr>
+          <w:rFonts w:ascii="Times New Roman" w:hAnsi="Times New Roman" w:cs="Times New Roman"/>
+          <w:b w:val="0"/>
+          <w:color w:val="auto"/>
+        </w:rPr>
+        <w:t xml:space="preserve"> </w:t>
+      </w:r>
+      <w:proofErr w:type="spellStart"/>
+      <w:r>
+        <w:rPr>
+          <w:rFonts w:ascii="Times New Roman" w:hAnsi="Times New Roman" w:cs="Times New Roman"/>
+          <w:b w:val="0"/>
+          <w:color w:val="auto"/>
+        </w:rPr>
+        <w:t>terdownload</w:t>
+      </w:r>
+      <w:proofErr w:type="spellEnd"/>
+      <w:r>
+        <w:rPr>
+          <w:rFonts w:ascii="Times New Roman" w:hAnsi="Times New Roman" w:cs="Times New Roman"/>
+          <w:b w:val="0"/>
+          <w:color w:val="auto"/>
+        </w:rPr>
+        <w:t xml:space="preserve">, install file </w:t>
+      </w:r>
+      <w:proofErr w:type="spellStart"/>
+      <w:r>
+        <w:rPr>
+          <w:rFonts w:ascii="Times New Roman" w:hAnsi="Times New Roman" w:cs="Times New Roman"/>
+          <w:b w:val="0"/>
+          <w:color w:val="auto"/>
+        </w:rPr>
+        <w:t>git</w:t>
+      </w:r>
+      <w:proofErr w:type="spellEnd"/>
+      <w:r>
+        <w:rPr>
+          <w:rFonts w:ascii="Times New Roman" w:hAnsi="Times New Roman" w:cs="Times New Roman"/>
+          <w:b w:val="0"/>
+          <w:color w:val="auto"/>
+        </w:rPr>
+        <w:t xml:space="preserve"> </w:t>
+      </w:r>
+      <w:proofErr w:type="spellStart"/>
+      <w:r>
+        <w:rPr>
+          <w:rFonts w:ascii="Times New Roman" w:hAnsi="Times New Roman" w:cs="Times New Roman"/>
+          <w:b w:val="0"/>
+          <w:color w:val="auto"/>
+        </w:rPr>
+        <w:t>tadi</w:t>
+      </w:r>
+      <w:proofErr w:type="spellEnd"/>
+      <w:r>
+        <w:rPr>
+          <w:rFonts w:ascii="Times New Roman" w:hAnsi="Times New Roman" w:cs="Times New Roman"/>
+          <w:b w:val="0"/>
+          <w:color w:val="auto"/>
+        </w:rPr>
+        <w:t>.</w:t>
+      </w:r>
+      <w:proofErr w:type="gramEnd"/>
     </w:p>
     <w:p>
       <w:pPr>

</xml_diff>